<commit_message>
Formulação de problema (não acabado)
</commit_message>
<xml_diff>
--- a/Parte2/Relatório/Relatorio.docx
+++ b/Parte2/Relatório/Relatorio.docx
@@ -736,7 +736,7 @@
                 </mc:Choice>
                 <mc:Fallback>
                   <w:pict>
-                    <v:line w14:anchorId="32B27815" id="Straight Connector 4" o:spid="_x0000_s1026" style="position:absolute;flip:y;z-index:251659264;visibility:visible;mso-wrap-style:square;mso-width-percent:0;mso-height-percent:0;mso-wrap-distance-left:9pt;mso-wrap-distance-top:0;mso-wrap-distance-right:9pt;mso-wrap-distance-bottom:0;mso-position-horizontal:absolute;mso-position-horizontal-relative:text;mso-position-vertical:absolute;mso-position-vertical-relative:text;mso-width-percent:0;mso-height-percent:0;mso-width-relative:margin;mso-height-relative:margin" from="-59pt,8.7pt" to="311.75pt,9.35pt" o:gfxdata="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" strokecolor="#d1d1d1 [3044]"/>
+                    <v:line w14:anchorId="4BAF7A4C" id="Straight Connector 4" o:spid="_x0000_s1026" style="position:absolute;flip:y;z-index:251659264;visibility:visible;mso-wrap-style:square;mso-width-percent:0;mso-height-percent:0;mso-wrap-distance-left:9pt;mso-wrap-distance-top:0;mso-wrap-distance-right:9pt;mso-wrap-distance-bottom:0;mso-position-horizontal:absolute;mso-position-horizontal-relative:text;mso-position-vertical:absolute;mso-position-vertical-relative:text;mso-width-percent:0;mso-height-percent:0;mso-width-relative:margin;mso-height-relative:margin" from="-59pt,8.7pt" to="311.75pt,9.35pt" o:gfxdata="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" strokecolor="#d1d1d1 [3044]"/>
                   </w:pict>
                 </mc:Fallback>
               </mc:AlternateContent>
@@ -821,7 +821,7 @@
           </mc:Choice>
           <mc:Fallback>
             <w:pict>
-              <v:line w14:anchorId="43D901AB" id="Straight Connector 5" o:spid="_x0000_s1026" style="position:absolute;flip:y;z-index:251661312;visibility:visible;mso-wrap-style:square;mso-wrap-distance-left:9pt;mso-wrap-distance-top:0;mso-wrap-distance-right:9pt;mso-wrap-distance-bottom:0;mso-position-horizontal:absolute;mso-position-horizontal-relative:text;mso-position-vertical:absolute;mso-position-vertical-relative:text" from="31.2pt,10.75pt" to="401.95pt,11.4pt" o:gfxdata="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" strokecolor="#d1d1d1 [3044]"/>
+              <v:line w14:anchorId="6974559E" id="Straight Connector 5" o:spid="_x0000_s1026" style="position:absolute;flip:y;z-index:251661312;visibility:visible;mso-wrap-style:square;mso-wrap-distance-left:9pt;mso-wrap-distance-top:0;mso-wrap-distance-right:9pt;mso-wrap-distance-bottom:0;mso-position-horizontal:absolute;mso-position-horizontal-relative:text;mso-position-vertical:absolute;mso-position-vertical-relative:text" from="31.2pt,10.75pt" to="401.95pt,11.4pt" o:gfxdata="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" strokecolor="#d1d1d1 [3044]"/>
             </w:pict>
           </mc:Fallback>
         </mc:AlternateContent>
@@ -1014,7 +1014,7 @@
           </mc:Choice>
           <mc:Fallback>
             <w:pict>
-              <v:line w14:anchorId="6ABD899F" id="Straight Connector 7" o:spid="_x0000_s1026" style="position:absolute;flip:y;z-index:251665408;visibility:visible;mso-wrap-style:square;mso-wrap-distance-left:9pt;mso-wrap-distance-top:0;mso-wrap-distance-right:9pt;mso-wrap-distance-bottom:0;mso-position-horizontal:absolute;mso-position-horizontal-relative:text;mso-position-vertical:absolute;mso-position-vertical-relative:text" from="31.05pt,.65pt" to="401.8pt,1.3pt" o:gfxdata="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" strokecolor="#4a7ebb"/>
+              <v:line w14:anchorId="2610EC03" id="Straight Connector 7" o:spid="_x0000_s1026" style="position:absolute;flip:y;z-index:251665408;visibility:visible;mso-wrap-style:square;mso-wrap-distance-left:9pt;mso-wrap-distance-top:0;mso-wrap-distance-right:9pt;mso-wrap-distance-bottom:0;mso-position-horizontal:absolute;mso-position-horizontal-relative:text;mso-position-vertical:absolute;mso-position-vertical-relative:text" from="31.05pt,.65pt" to="401.8pt,1.3pt" o:gfxdata="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" strokecolor="#4a7ebb"/>
             </w:pict>
           </mc:Fallback>
         </mc:AlternateContent>
@@ -1081,7 +1081,7 @@
           </mc:Choice>
           <mc:Fallback>
             <w:pict>
-              <v:line w14:anchorId="51C59538" id="Straight Connector 6" o:spid="_x0000_s1026" style="position:absolute;flip:y;z-index:251663360;visibility:visible;mso-wrap-style:square;mso-wrap-distance-left:9pt;mso-wrap-distance-top:0;mso-wrap-distance-right:9pt;mso-wrap-distance-bottom:0;mso-position-horizontal:absolute;mso-position-horizontal-relative:text;mso-position-vertical:absolute;mso-position-vertical-relative:text" from="31.05pt,7.9pt" to="401.8pt,8.55pt" o:gfxdata="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" strokecolor="#d1d1d1 [3044]"/>
+              <v:line w14:anchorId="6770E1D7" id="Straight Connector 6" o:spid="_x0000_s1026" style="position:absolute;flip:y;z-index:251663360;visibility:visible;mso-wrap-style:square;mso-wrap-distance-left:9pt;mso-wrap-distance-top:0;mso-wrap-distance-right:9pt;mso-wrap-distance-bottom:0;mso-position-horizontal:absolute;mso-position-horizontal-relative:text;mso-position-vertical:absolute;mso-position-vertical-relative:text" from="31.05pt,7.9pt" to="401.8pt,8.55pt" o:gfxdata="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" strokecolor="#d1d1d1 [3044]"/>
             </w:pict>
           </mc:Fallback>
         </mc:AlternateContent>
@@ -1269,16 +1269,14 @@
       </w:r>
     </w:p>
     <w:p>
-      <w:r>
+      <w:pPr>
         <w:rPr>
           <w:rFonts w:cs="Times New Roman"/>
           <w:b/>
           <w:sz w:val="24"/>
           <w:szCs w:val="32"/>
         </w:rPr>
-        <w:t xml:space="preserve">ADO.NET: </w:t>
-      </w:r>
-      <w:proofErr w:type="spellStart"/>
+      </w:pPr>
       <w:r>
         <w:rPr>
           <w:rFonts w:cs="Times New Roman"/>
@@ -1286,9 +1284,9 @@
           <w:sz w:val="24"/>
           <w:szCs w:val="32"/>
         </w:rPr>
-        <w:t>ActivezX</w:t>
-      </w:r>
-      <w:proofErr w:type="spellEnd"/>
+        <w:t xml:space="preserve">ADO.NET: </w:t>
+      </w:r>
+      <w:proofErr w:type="spellStart"/>
       <w:r>
         <w:rPr>
           <w:rFonts w:cs="Times New Roman"/>
@@ -1296,9 +1294,9 @@
           <w:sz w:val="24"/>
           <w:szCs w:val="32"/>
         </w:rPr>
-        <w:t xml:space="preserve"> Data </w:t>
-      </w:r>
-      <w:proofErr w:type="spellStart"/>
+        <w:t>ActivezX</w:t>
+      </w:r>
+      <w:proofErr w:type="spellEnd"/>
       <w:r>
         <w:rPr>
           <w:rFonts w:cs="Times New Roman"/>
@@ -1306,10 +1304,9 @@
           <w:sz w:val="24"/>
           <w:szCs w:val="32"/>
         </w:rPr>
-        <w:t>O</w:t>
-      </w:r>
-      <w:bookmarkStart w:id="1" w:name="_GoBack"/>
-      <w:bookmarkEnd w:id="1"/>
+        <w:t xml:space="preserve"> Data </w:t>
+      </w:r>
+      <w:proofErr w:type="spellStart"/>
       <w:r>
         <w:rPr>
           <w:rFonts w:cs="Times New Roman"/>
@@ -1317,9 +1314,60 @@
           <w:sz w:val="24"/>
           <w:szCs w:val="32"/>
         </w:rPr>
-        <w:t>bject</w:t>
+        <w:t>Object</w:t>
       </w:r>
       <w:proofErr w:type="spellEnd"/>
+    </w:p>
+    <w:p>
+      <w:r>
+        <w:rPr>
+          <w:rFonts w:cs="Times New Roman"/>
+          <w:b/>
+          <w:sz w:val="24"/>
+          <w:szCs w:val="32"/>
+        </w:rPr>
+        <w:t xml:space="preserve">GUI: </w:t>
+      </w:r>
+      <w:proofErr w:type="spellStart"/>
+      <w:r>
+        <w:rPr>
+          <w:rFonts w:cs="Times New Roman"/>
+          <w:b/>
+          <w:sz w:val="24"/>
+          <w:szCs w:val="32"/>
+        </w:rPr>
+        <w:t>Graphic</w:t>
+      </w:r>
+      <w:proofErr w:type="spellEnd"/>
+      <w:r>
+        <w:rPr>
+          <w:rFonts w:cs="Times New Roman"/>
+          <w:b/>
+          <w:sz w:val="24"/>
+          <w:szCs w:val="32"/>
+        </w:rPr>
+        <w:t xml:space="preserve"> </w:t>
+      </w:r>
+      <w:proofErr w:type="spellStart"/>
+      <w:r>
+        <w:rPr>
+          <w:rFonts w:cs="Times New Roman"/>
+          <w:b/>
+          <w:sz w:val="24"/>
+          <w:szCs w:val="32"/>
+        </w:rPr>
+        <w:t>User</w:t>
+      </w:r>
+      <w:proofErr w:type="spellEnd"/>
+      <w:r>
+        <w:rPr>
+          <w:rFonts w:cs="Times New Roman"/>
+          <w:b/>
+          <w:sz w:val="24"/>
+          <w:szCs w:val="32"/>
+        </w:rPr>
+        <w:t xml:space="preserve"> Interface</w:t>
+      </w:r>
     </w:p>
     <w:p>
       <w:r>
@@ -1350,7 +1398,7 @@
           <w:lang w:val="en-US"/>
         </w:rPr>
       </w:pPr>
-      <w:bookmarkStart w:id="2" w:name="_Toc27850474"/>
+      <w:bookmarkStart w:id="1" w:name="_Toc27850474"/>
       <w:r>
         <w:rPr>
           <w:lang w:val="en-US"/>
@@ -1358,7 +1406,7 @@
         <w:lastRenderedPageBreak/>
         <w:t>Abstract</w:t>
       </w:r>
-      <w:bookmarkEnd w:id="2"/>
+      <w:bookmarkEnd w:id="1"/>
     </w:p>
     <w:p>
       <w:pPr>
@@ -1527,8 +1575,8 @@
           <w:szCs w:val="40"/>
         </w:rPr>
       </w:pPr>
-      <w:bookmarkStart w:id="3" w:name="_Toc417073314"/>
-      <w:bookmarkStart w:id="4" w:name="_Toc417484057"/>
+      <w:bookmarkStart w:id="2" w:name="_Toc417073314"/>
+      <w:bookmarkStart w:id="3" w:name="_Toc417484057"/>
       <w:r>
         <w:rPr>
           <w:b/>
@@ -1538,8 +1586,8 @@
         <w:lastRenderedPageBreak/>
         <w:t>Índice</w:t>
       </w:r>
+      <w:bookmarkEnd w:id="2"/>
       <w:bookmarkEnd w:id="3"/>
-      <w:bookmarkEnd w:id="4"/>
     </w:p>
     <w:p>
       <w:pPr>
@@ -4072,12 +4120,12 @@
       <w:pPr>
         <w:pStyle w:val="Ttulo1"/>
       </w:pPr>
-      <w:bookmarkStart w:id="5" w:name="_Toc27850475"/>
+      <w:bookmarkStart w:id="4" w:name="_Toc27850475"/>
       <w:r>
         <w:lastRenderedPageBreak/>
         <w:t>Lista de Figuras</w:t>
       </w:r>
-      <w:bookmarkEnd w:id="5"/>
+      <w:bookmarkEnd w:id="4"/>
     </w:p>
     <w:p/>
     <w:p>
@@ -4362,12 +4410,12 @@
       <w:pPr>
         <w:pStyle w:val="Ttulo1"/>
       </w:pPr>
-      <w:bookmarkStart w:id="6" w:name="_Toc27850476"/>
+      <w:bookmarkStart w:id="5" w:name="_Toc27850476"/>
       <w:r>
         <w:lastRenderedPageBreak/>
         <w:t>Lista de Tabelas</w:t>
       </w:r>
-      <w:bookmarkEnd w:id="6"/>
+      <w:bookmarkEnd w:id="5"/>
     </w:p>
     <w:p>
       <w:pPr>
@@ -4485,12 +4533,12 @@
           <w:numId w:val="1"/>
         </w:numPr>
       </w:pPr>
-      <w:bookmarkStart w:id="7" w:name="_Toc27850477"/>
+      <w:bookmarkStart w:id="6" w:name="_Toc27850477"/>
       <w:r>
         <w:lastRenderedPageBreak/>
         <w:t>Introdução</w:t>
       </w:r>
-      <w:bookmarkEnd w:id="7"/>
+      <w:bookmarkEnd w:id="6"/>
     </w:p>
     <w:p>
       <w:r>
@@ -4710,429 +4758,28 @@
     </w:p>
     <w:p/>
     <w:p/>
-    <w:p/>
-    <w:p/>
-    <w:p>
-      <w:r>
-        <w:t>Exemplo de i</w:t>
-      </w:r>
-      <w:r>
-        <w:t>n</w:t>
-      </w:r>
-      <w:r>
-        <w:t>dentação do segundo parágrafo.</w:t>
-      </w:r>
-    </w:p>
-    <w:p/>
     <w:p>
       <w:pPr>
         <w:pStyle w:val="Ttulo2"/>
       </w:pPr>
-      <w:bookmarkStart w:id="8" w:name="_Toc27850478"/>
-      <w:r>
-        <w:t xml:space="preserve">1.1 </w:t>
-      </w:r>
-      <w:r>
-        <w:t>Nome da secção deste capítulo</w:t>
-      </w:r>
-      <w:bookmarkEnd w:id="8"/>
+      <w:bookmarkStart w:id="7" w:name="_Toc27850482"/>
+      <w:r>
+        <w:lastRenderedPageBreak/>
+        <w:t>1.</w:t>
+      </w:r>
+      <w:r>
+        <w:t>1</w:t>
+      </w:r>
       <w:r>
         <w:t xml:space="preserve"> </w:t>
       </w:r>
-    </w:p>
-    <w:p>
-      <w:pPr>
-        <w:pStyle w:val="Legenda"/>
-        <w:jc w:val="center"/>
-        <w:rPr>
-          <w:color w:val="auto"/>
-        </w:rPr>
-      </w:pPr>
-      <w:r>
-        <w:t xml:space="preserve">Texto da secção. Na </w:t>
-      </w:r>
-      <w:r>
-        <w:fldChar w:fldCharType="begin"/>
-      </w:r>
-      <w:r>
-        <w:instrText xml:space="preserve"> REF _Ref416098483 \h </w:instrText>
-      </w:r>
-      <w:r>
-        <w:fldChar w:fldCharType="separate"/>
-      </w:r>
-    </w:p>
-    <w:p>
-      <w:r>
-        <w:rPr>
-          <w:sz w:val="20"/>
-        </w:rPr>
-        <w:t xml:space="preserve">Figura </w:t>
-      </w:r>
-      <w:r>
-        <w:rPr>
-          <w:b/>
-          <w:noProof/>
-          <w:sz w:val="20"/>
-        </w:rPr>
-        <w:t>1</w:t>
-      </w:r>
-      <w:r>
-        <w:fldChar w:fldCharType="end"/>
-      </w:r>
-      <w:r>
-        <w:t xml:space="preserve"> mostra-se o logotipo do ISEL. Em </w:t>
-      </w:r>
-      <w:sdt>
-        <w:sdtPr>
-          <w:id w:val="1191178455"/>
-          <w:citation/>
-        </w:sdtPr>
-        <w:sdtContent>
-          <w:r>
-            <w:fldChar w:fldCharType="begin"/>
-          </w:r>
-          <w:r>
-            <w:instrText xml:space="preserve"> CITATION wikibigdata2015 \l 2070 </w:instrText>
-          </w:r>
-          <w:r>
-            <w:fldChar w:fldCharType="separate"/>
-          </w:r>
-          <w:r>
-            <w:rPr>
-              <w:noProof/>
-            </w:rPr>
-            <w:t>[1]</w:t>
-          </w:r>
-          <w:r>
-            <w:fldChar w:fldCharType="end"/>
-          </w:r>
-        </w:sdtContent>
-      </w:sdt>
-      <w:r>
-        <w:t xml:space="preserve"> </w:t>
-      </w:r>
-      <w:r>
-        <w:t>encontra várias referências para o assunto. O artigo</w:t>
-      </w:r>
-      <w:sdt>
-        <w:sdtPr>
-          <w:id w:val="-975368778"/>
-          <w:citation/>
-        </w:sdtPr>
-        <w:sdtContent>
-          <w:r>
-            <w:fldChar w:fldCharType="begin"/>
-          </w:r>
-          <w:r>
-            <w:instrText xml:space="preserve">CITATION 6547630 \l 2070 </w:instrText>
-          </w:r>
-          <w:r>
-            <w:fldChar w:fldCharType="separate"/>
-          </w:r>
-          <w:r>
-            <w:rPr>
-              <w:noProof/>
-            </w:rPr>
-            <w:t xml:space="preserve"> </w:t>
-          </w:r>
-          <w:r>
-            <w:rPr>
-              <w:noProof/>
-            </w:rPr>
-            <w:t>[2]</w:t>
-          </w:r>
-          <w:r>
-            <w:fldChar w:fldCharType="end"/>
-          </w:r>
-        </w:sdtContent>
-      </w:sdt>
-      <w:r>
-        <w:t xml:space="preserve"> é o mais popular conforme indicação do IEEE. Logo a seguir aparece</w:t>
-      </w:r>
-      <w:sdt>
-        <w:sdtPr>
-          <w:id w:val="128067702"/>
-          <w:citation/>
-        </w:sdtPr>
-        <w:sdtContent>
-          <w:r>
-            <w:fldChar w:fldCharType="begin"/>
-          </w:r>
-          <w:r>
-            <w:instrText xml:space="preserve">CITATION 6824752 \l 2070 </w:instrText>
-          </w:r>
-          <w:r>
-            <w:fldChar w:fldCharType="separate"/>
-          </w:r>
-          <w:r>
-            <w:rPr>
-              <w:noProof/>
-            </w:rPr>
-            <w:t xml:space="preserve"> </w:t>
-          </w:r>
-          <w:r>
-            <w:rPr>
-              <w:noProof/>
-            </w:rPr>
-            <w:t>[3]</w:t>
-          </w:r>
-          <w:r>
-            <w:fldChar w:fldCharType="end"/>
-          </w:r>
-        </w:sdtContent>
-      </w:sdt>
-      <w:r>
-        <w:t>. A identificação das referências deve ser melhorada.</w:t>
-      </w:r>
-    </w:p>
-    <w:p/>
-    <w:p>
-      <w:pPr>
-        <w:jc w:val="center"/>
-      </w:pPr>
-      <w:r>
-        <w:rPr>
-          <w:noProof/>
-          <w:lang w:eastAsia="pt-PT"/>
-        </w:rPr>
-        <w:drawing>
-          <wp:inline distT="0" distB="0" distL="0" distR="0" wp14:anchorId="2B070A65" wp14:editId="482689B3">
-            <wp:extent cx="2582964" cy="1589517"/>
-            <wp:effectExtent l="0" t="0" r="8255" b="0"/>
-            <wp:docPr id="8" name="Picture 8"/>
-            <wp:cNvGraphicFramePr>
-              <a:graphicFrameLocks xmlns:a="http://schemas.openxmlformats.org/drawingml/2006/main" noChangeAspect="1"/>
-            </wp:cNvGraphicFramePr>
-            <a:graphic xmlns:a="http://schemas.openxmlformats.org/drawingml/2006/main">
-              <a:graphicData uri="http://schemas.openxmlformats.org/drawingml/2006/picture">
-                <pic:pic xmlns:pic="http://schemas.openxmlformats.org/drawingml/2006/picture">
-                  <pic:nvPicPr>
-                    <pic:cNvPr id="0" name="LOGO_principal.png"/>
-                    <pic:cNvPicPr/>
-                  </pic:nvPicPr>
-                  <pic:blipFill>
-                    <a:blip r:embed="rId8">
-                      <a:extLst>
-                        <a:ext uri="{28A0092B-C50C-407E-A947-70E740481C1C}">
-                          <a14:useLocalDpi xmlns:a14="http://schemas.microsoft.com/office/drawing/2010/main" val="0"/>
-                        </a:ext>
-                      </a:extLst>
-                    </a:blip>
-                    <a:stretch>
-                      <a:fillRect/>
-                    </a:stretch>
-                  </pic:blipFill>
-                  <pic:spPr>
-                    <a:xfrm>
-                      <a:off x="0" y="0"/>
-                      <a:ext cx="2587481" cy="1592297"/>
-                    </a:xfrm>
-                    <a:prstGeom prst="rect">
-                      <a:avLst/>
-                    </a:prstGeom>
-                  </pic:spPr>
-                </pic:pic>
-              </a:graphicData>
-            </a:graphic>
-          </wp:inline>
-        </w:drawing>
-      </w:r>
-    </w:p>
-    <w:p>
-      <w:pPr>
-        <w:pStyle w:val="Legenda"/>
-        <w:jc w:val="center"/>
-        <w:rPr>
-          <w:color w:val="auto"/>
-        </w:rPr>
-      </w:pPr>
-      <w:bookmarkStart w:id="9" w:name="_Ref416098483"/>
-      <w:bookmarkStart w:id="10" w:name="_Ref416098469"/>
-    </w:p>
-    <w:p>
-      <w:pPr>
-        <w:pStyle w:val="Legenda"/>
-        <w:jc w:val="center"/>
-        <w:rPr>
-          <w:b w:val="0"/>
-          <w:color w:val="auto"/>
-          <w:sz w:val="20"/>
-        </w:rPr>
-      </w:pPr>
-      <w:bookmarkStart w:id="11" w:name="_Toc416101905"/>
-      <w:r>
-        <w:rPr>
-          <w:b w:val="0"/>
-          <w:color w:val="auto"/>
-          <w:sz w:val="20"/>
-        </w:rPr>
-        <w:t xml:space="preserve">Figura </w:t>
-      </w:r>
-      <w:r>
-        <w:rPr>
-          <w:b w:val="0"/>
-          <w:color w:val="auto"/>
-          <w:sz w:val="20"/>
-        </w:rPr>
-        <w:fldChar w:fldCharType="begin"/>
-      </w:r>
-      <w:r>
-        <w:rPr>
-          <w:b w:val="0"/>
-          <w:color w:val="auto"/>
-          <w:sz w:val="20"/>
-        </w:rPr>
-        <w:instrText xml:space="preserve"> SEQ Figura \* ARABIC </w:instrText>
-      </w:r>
-      <w:r>
-        <w:rPr>
-          <w:b w:val="0"/>
-          <w:color w:val="auto"/>
-          <w:sz w:val="20"/>
-        </w:rPr>
-        <w:fldChar w:fldCharType="separate"/>
-      </w:r>
-      <w:r>
-        <w:rPr>
-          <w:b w:val="0"/>
-          <w:noProof/>
-          <w:color w:val="auto"/>
-          <w:sz w:val="20"/>
-        </w:rPr>
-        <w:t>1</w:t>
-      </w:r>
-      <w:r>
-        <w:rPr>
-          <w:b w:val="0"/>
-          <w:color w:val="auto"/>
-          <w:sz w:val="20"/>
-        </w:rPr>
-        <w:fldChar w:fldCharType="end"/>
-      </w:r>
-      <w:bookmarkEnd w:id="9"/>
-      <w:r>
-        <w:rPr>
-          <w:b w:val="0"/>
-          <w:color w:val="auto"/>
-          <w:sz w:val="20"/>
-        </w:rPr>
-        <w:t xml:space="preserve"> - Legenda da figura com o log</w:t>
-      </w:r>
-      <w:r>
-        <w:rPr>
-          <w:b w:val="0"/>
-          <w:color w:val="auto"/>
-          <w:sz w:val="20"/>
-        </w:rPr>
-        <w:t>o</w:t>
-      </w:r>
-      <w:r>
-        <w:rPr>
-          <w:b w:val="0"/>
-          <w:color w:val="auto"/>
-          <w:sz w:val="20"/>
-        </w:rPr>
-        <w:t>tipo do ISEL.</w:t>
-      </w:r>
-      <w:bookmarkEnd w:id="10"/>
-      <w:bookmarkEnd w:id="11"/>
-    </w:p>
-    <w:p/>
-    <w:p>
-      <w:r>
-        <w:t>Continuação do texto depois do parágrafo que refere a figura.</w:t>
-      </w:r>
-    </w:p>
-    <w:p/>
-    <w:p>
-      <w:pPr>
-        <w:pStyle w:val="Ttulo2"/>
-      </w:pPr>
-      <w:bookmarkStart w:id="12" w:name="_Toc27850479"/>
-      <w:r>
-        <w:t xml:space="preserve">1.2 </w:t>
-      </w:r>
-      <w:r>
-        <w:t>A segunda secção deste capítulo</w:t>
-      </w:r>
-      <w:bookmarkEnd w:id="12"/>
-    </w:p>
-    <w:p>
-      <w:r>
-        <w:t>Na segunda secção deste capítulo, vamos abordar o enquadramento, o contexto e as funcionalidades.</w:t>
-      </w:r>
-    </w:p>
-    <w:p/>
-    <w:p>
-      <w:pPr>
-        <w:pStyle w:val="Ttulo3"/>
-      </w:pPr>
-      <w:bookmarkStart w:id="13" w:name="_Toc27850480"/>
-      <w:r>
-        <w:t xml:space="preserve">1.2.1 </w:t>
-      </w:r>
-      <w:r>
-        <w:t>A primeira sub-sec</w:t>
-      </w:r>
-      <w:r>
-        <w:t>ção desta secção</w:t>
-      </w:r>
-      <w:bookmarkEnd w:id="13"/>
-    </w:p>
-    <w:p>
-      <w:r>
-        <w:t>As sub-secções são úteis para mostrar determinados conteúdos de forma</w:t>
-      </w:r>
-      <w:r>
-        <w:t xml:space="preserve"> </w:t>
-      </w:r>
-      <w:r>
-        <w:t>organizada. Contudo, o seu uso excessivo também não contribui para a facilidade</w:t>
-      </w:r>
-      <w:r>
-        <w:t xml:space="preserve"> </w:t>
-      </w:r>
-      <w:r>
-        <w:t>de leitura do documento.</w:t>
-      </w:r>
-    </w:p>
-    <w:p/>
-    <w:p>
-      <w:pPr>
-        <w:pStyle w:val="Ttulo3"/>
-      </w:pPr>
-      <w:bookmarkStart w:id="14" w:name="_Toc27850481"/>
-      <w:r>
-        <w:t xml:space="preserve">1.2.2 </w:t>
-      </w:r>
-      <w:r>
-        <w:t>A segunda sub-sec</w:t>
-      </w:r>
-      <w:r>
-        <w:t>ção desta secção</w:t>
-      </w:r>
-      <w:bookmarkEnd w:id="14"/>
-    </w:p>
-    <w:p>
-      <w:r>
-        <w:t>Esta é a segunda sub-secção desta secção, a qual termina aqui.</w:t>
-      </w:r>
-    </w:p>
-    <w:p>
-      <w:pPr>
-        <w:pStyle w:val="Ttulo2"/>
-      </w:pPr>
-      <w:bookmarkStart w:id="15" w:name="_Toc27850482"/>
-      <w:r>
-        <w:t xml:space="preserve">1.3 </w:t>
-      </w:r>
       <w:r>
         <w:t>Organiz</w:t>
       </w:r>
       <w:r>
         <w:t>ação do documento</w:t>
       </w:r>
-      <w:bookmarkEnd w:id="15"/>
+      <w:bookmarkEnd w:id="7"/>
     </w:p>
     <w:p>
       <w:r>
@@ -5153,251 +4800,183 @@
           <w:numId w:val="1"/>
         </w:numPr>
       </w:pPr>
-      <w:bookmarkStart w:id="16" w:name="_Toc27850483"/>
+      <w:bookmarkStart w:id="8" w:name="_Toc27850483"/>
       <w:r>
         <w:lastRenderedPageBreak/>
         <w:t>Formulação do Problema</w:t>
       </w:r>
-      <w:bookmarkEnd w:id="16"/>
+      <w:bookmarkEnd w:id="8"/>
     </w:p>
     <w:p/>
     <w:p>
       <w:r>
-        <w:t>Estamos no início do novo capítulo. Aqui podemos colocar algum texto introdutório e de resumo do conteúdo do capítulo. Por exemplo, a secção</w:t>
-      </w:r>
-      <w:r>
-        <w:t xml:space="preserve"> 2.1 </w:t>
-      </w:r>
-      <w:r>
-        <w:t>trata aspectos</w:t>
+        <w:t xml:space="preserve">Pretende-se que nesta segunda fase do trabalho se crie aplicações que usem diferentes </w:t>
+      </w:r>
+      <w:proofErr w:type="spellStart"/>
+      <w:r>
+        <w:rPr>
+          <w:i/>
+        </w:rPr>
+        <w:t>frameworks</w:t>
+      </w:r>
+      <w:proofErr w:type="spellEnd"/>
+      <w:r>
+        <w:t xml:space="preserve"> de acesso a dados. As aplicações devem ter como metas a reutilização de código, fácil de manutenção e eficiência, e serem independentes do modo de acesso a dados.</w:t>
       </w:r>
       <w:r>
         <w:t xml:space="preserve"> </w:t>
-      </w:r>
-      <w:r>
-        <w:t>referentes às citações de bib</w:t>
-      </w:r>
-      <w:r>
-        <w:t>liografia. Na secção 2.2</w:t>
-      </w:r>
-      <w:r>
-        <w:t xml:space="preserve"> apresenta-se um exemplo de enumeração de conteúdos.</w:t>
-      </w:r>
-      <w:r>
-        <w:t xml:space="preserve"> </w:t>
-      </w:r>
-      <w:r>
-        <w:t>O uso de tabelas é exemplificado na secção 2.3. Nas secções 2.4 e 2.5 abordam-se expressões matemáticas e o uso de</w:t>
-      </w:r>
-      <w:r>
-        <w:t xml:space="preserve"> </w:t>
-      </w:r>
-      <w:r>
-        <w:t>figuras de grandes dimensões.</w:t>
-      </w:r>
-    </w:p>
-    <w:p/>
-    <w:p>
-      <w:pPr>
-        <w:pStyle w:val="Ttulo2"/>
-      </w:pPr>
-      <w:bookmarkStart w:id="17" w:name="_Toc27850484"/>
-      <w:r>
-        <w:t xml:space="preserve">2.1 </w:t>
-      </w:r>
-      <w:r>
-        <w:t>Nome da secção deste capítulo</w:t>
-      </w:r>
-      <w:bookmarkEnd w:id="17"/>
-      <w:r>
-        <w:t xml:space="preserve"> </w:t>
-      </w:r>
-    </w:p>
-    <w:p>
-      <w:r>
-        <w:t xml:space="preserve">Agora o texto da secção. Em </w:t>
-      </w:r>
-      <w:sdt>
-        <w:sdtPr>
-          <w:id w:val="-1715266744"/>
-          <w:citation/>
-        </w:sdtPr>
-        <w:sdtContent>
-          <w:r>
-            <w:fldChar w:fldCharType="begin"/>
-          </w:r>
-          <w:r>
-            <w:instrText xml:space="preserve"> CITATION wikibigdata2015 \l 2070 </w:instrText>
-          </w:r>
-          <w:r>
-            <w:fldChar w:fldCharType="separate"/>
-          </w:r>
-          <w:r>
-            <w:rPr>
-              <w:noProof/>
-            </w:rPr>
-            <w:t>[1]</w:t>
-          </w:r>
-          <w:r>
-            <w:fldChar w:fldCharType="end"/>
-          </w:r>
-        </w:sdtContent>
-      </w:sdt>
-      <w:r>
-        <w:t xml:space="preserve"> </w:t>
-      </w:r>
-      <w:r>
-        <w:t>encontra várias referências para o assunto. Segue-</w:t>
-      </w:r>
-      <w:r>
-        <w:t>se a explicação das referências</w:t>
-      </w:r>
-      <w:sdt>
-        <w:sdtPr>
-          <w:id w:val="457297725"/>
-          <w:citation/>
-        </w:sdtPr>
-        <w:sdtContent>
-          <w:r>
-            <w:fldChar w:fldCharType="begin"/>
-          </w:r>
-          <w:r>
-            <w:instrText xml:space="preserve">CITATION Boytsov2011IMA19631901963191 \l 2070 </w:instrText>
-          </w:r>
-          <w:r>
-            <w:fldChar w:fldCharType="separate"/>
-          </w:r>
-          <w:r>
-            <w:rPr>
-              <w:noProof/>
-            </w:rPr>
-            <w:t xml:space="preserve"> </w:t>
-          </w:r>
-          <w:r>
-            <w:rPr>
-              <w:noProof/>
-            </w:rPr>
-            <w:t>[4]</w:t>
-          </w:r>
-          <w:r>
-            <w:fldChar w:fldCharType="end"/>
-          </w:r>
-        </w:sdtContent>
-      </w:sdt>
-      <w:r>
-        <w:t xml:space="preserve"> e</w:t>
-      </w:r>
-      <w:sdt>
-        <w:sdtPr>
-          <w:id w:val="-1173412236"/>
-          <w:citation/>
-        </w:sdtPr>
-        <w:sdtContent>
-          <w:r>
-            <w:fldChar w:fldCharType="begin"/>
-          </w:r>
-          <w:r>
-            <w:instrText xml:space="preserve">CITATION Jurkiewicz2015MVA26273682656337 \l 2070 </w:instrText>
-          </w:r>
-          <w:r>
-            <w:fldChar w:fldCharType="separate"/>
-          </w:r>
-          <w:r>
-            <w:rPr>
-              <w:noProof/>
-            </w:rPr>
-            <w:t xml:space="preserve"> </w:t>
-          </w:r>
-          <w:r>
-            <w:rPr>
-              <w:noProof/>
-            </w:rPr>
-            <w:t>[5]</w:t>
-          </w:r>
-          <w:r>
-            <w:fldChar w:fldCharType="end"/>
-          </w:r>
-        </w:sdtContent>
-      </w:sdt>
-      <w:r>
-        <w:t xml:space="preserve">. Exemplos de livros da área são </w:t>
-      </w:r>
-      <w:sdt>
-        <w:sdtPr>
-          <w:id w:val="-639337777"/>
-          <w:citation/>
-        </w:sdtPr>
-        <w:sdtContent>
-          <w:r>
-            <w:fldChar w:fldCharType="begin"/>
-          </w:r>
-          <w:r>
-            <w:instrText xml:space="preserve">CITATION Neumann1958CB578873 \l 2070 </w:instrText>
-          </w:r>
-          <w:r>
-            <w:fldChar w:fldCharType="separate"/>
-          </w:r>
-          <w:r>
-            <w:rPr>
-              <w:noProof/>
-            </w:rPr>
-            <w:t>[6]</w:t>
-          </w:r>
-          <w:r>
-            <w:fldChar w:fldCharType="end"/>
-          </w:r>
-        </w:sdtContent>
-      </w:sdt>
-      <w:r>
-        <w:t xml:space="preserve"> e </w:t>
-      </w:r>
-      <w:sdt>
-        <w:sdtPr>
-          <w:id w:val="-1785497247"/>
-          <w:citation/>
-        </w:sdtPr>
-        <w:sdtContent>
-          <w:r>
-            <w:fldChar w:fldCharType="begin"/>
-          </w:r>
-          <w:r>
-            <w:instrText xml:space="preserve">CITATION Kernighan1982EPS578130 \l 2070 </w:instrText>
-          </w:r>
-          <w:r>
-            <w:fldChar w:fldCharType="separate"/>
-          </w:r>
-          <w:r>
-            <w:rPr>
-              <w:noProof/>
-            </w:rPr>
-            <w:t>[7]</w:t>
-          </w:r>
-          <w:r>
-            <w:fldChar w:fldCharType="end"/>
-          </w:r>
-        </w:sdtContent>
-      </w:sdt>
-      <w:r>
-        <w:t>.</w:t>
-      </w:r>
-    </w:p>
-    <w:p/>
-    <w:p>
-      <w:r>
-        <w:t>Este segundo parágrafo é a continuação da secção.</w:t>
       </w:r>
     </w:p>
     <w:p/>
     <w:p/>
+    <w:p/>
+    <w:p/>
+    <w:p>
+      <w:r>
+        <w:t>Estamos no início do novo capítulo. Aqui podemos colocar algum texto introdutório e de resumo do conteúdo do capítulo. Por exemplo, a secção</w:t>
+      </w:r>
+      <w:r>
+        <w:t xml:space="preserve"> 2.1 </w:t>
+      </w:r>
+      <w:r>
+        <w:t>trata aspectos</w:t>
+      </w:r>
+      <w:r>
+        <w:t xml:space="preserve"> </w:t>
+      </w:r>
+      <w:r>
+        <w:t>referentes às citações de bib</w:t>
+      </w:r>
+      <w:r>
+        <w:t>liografia. Na secção 2.2</w:t>
+      </w:r>
+      <w:r>
+        <w:t xml:space="preserve"> apresenta-se um exemplo de enumeração de conteúdos.</w:t>
+      </w:r>
+      <w:r>
+        <w:t xml:space="preserve"> </w:t>
+      </w:r>
+      <w:r>
+        <w:t>O uso de tabelas é exemplificado na secção 2.3. Nas secções 2.4 e 2.5 abordam-se expressões matemáticas e o uso de</w:t>
+      </w:r>
+      <w:r>
+        <w:t xml:space="preserve"> </w:t>
+      </w:r>
+      <w:r>
+        <w:t>figuras de grandes dimensões.</w:t>
+      </w:r>
+    </w:p>
+    <w:p/>
     <w:p>
       <w:pPr>
         <w:pStyle w:val="Ttulo2"/>
       </w:pPr>
-      <w:bookmarkStart w:id="18" w:name="_Toc27850485"/>
+      <w:bookmarkStart w:id="9" w:name="_Toc27850484"/>
+      <w:r>
+        <w:t xml:space="preserve">2.1 </w:t>
+      </w:r>
+      <w:bookmarkEnd w:id="9"/>
+      <w:r>
+        <w:t xml:space="preserve">Desenvolvimento das </w:t>
+      </w:r>
+      <w:r>
+        <w:t>A</w:t>
+      </w:r>
+      <w:r>
+        <w:t>plicações</w:t>
+      </w:r>
+      <w:r>
+        <w:t xml:space="preserve"> </w:t>
+      </w:r>
+    </w:p>
+    <w:p>
+      <w:r>
+        <w:t>Ao analisar o enunciado do trabalho, vários problemas surgiram para desenvolver as aplicações como:</w:t>
+      </w:r>
+    </w:p>
+    <w:p>
+      <w:pPr>
+        <w:pStyle w:val="PargrafodaLista"/>
+        <w:numPr>
+          <w:ilvl w:val="0"/>
+          <w:numId w:val="10"/>
+        </w:numPr>
+      </w:pPr>
+      <w:r>
+        <w:t xml:space="preserve">Fazer uma aplicação em consola ou </w:t>
+      </w:r>
+      <w:r>
+        <w:t>com uma GUI?</w:t>
+      </w:r>
+    </w:p>
+    <w:p>
+      <w:pPr>
+        <w:pStyle w:val="PargrafodaLista"/>
+        <w:numPr>
+          <w:ilvl w:val="0"/>
+          <w:numId w:val="10"/>
+        </w:numPr>
+      </w:pPr>
+      <w:r>
+        <w:t>Para aceder aos dados, o utilizador introduz as suas credenciais, ou as credenciais estão guardadas num ficheiro proprietário, ou as credenciais estão já guardadas no código (</w:t>
+      </w:r>
+      <w:proofErr w:type="spellStart"/>
+      <w:r>
+        <w:rPr>
+          <w:i/>
+        </w:rPr>
+        <w:t>hardcoded</w:t>
+      </w:r>
+      <w:proofErr w:type="spellEnd"/>
+      <w:r>
+        <w:rPr>
+          <w:i/>
+        </w:rPr>
+        <w:t>)</w:t>
+      </w:r>
+      <w:r>
+        <w:t>?</w:t>
+      </w:r>
+    </w:p>
+    <w:p>
+      <w:pPr>
+        <w:pStyle w:val="PargrafodaLista"/>
+        <w:numPr>
+          <w:ilvl w:val="0"/>
+          <w:numId w:val="10"/>
+        </w:numPr>
+      </w:pPr>
+      <w:r>
+        <w:t>Faz-se uma aplicação que tenha um menu de configuração onde o utilizador consegue escolher que tipo de tecnologia a aplicação usa?</w:t>
+      </w:r>
+    </w:p>
+    <w:p>
+      <w:pPr>
+        <w:pStyle w:val="PargrafodaLista"/>
+        <w:numPr>
+          <w:ilvl w:val="0"/>
+          <w:numId w:val="10"/>
+        </w:numPr>
+      </w:pPr>
+      <w:r>
+        <w:t>No inicio da aplicação, testa-se o acesso aos dados?</w:t>
+      </w:r>
+    </w:p>
+    <w:p/>
+    <w:p>
+      <w:bookmarkStart w:id="10" w:name="_GoBack"/>
+      <w:bookmarkEnd w:id="10"/>
+    </w:p>
+    <w:p/>
+    <w:p>
+      <w:pPr>
+        <w:pStyle w:val="Ttulo2"/>
+      </w:pPr>
+      <w:bookmarkStart w:id="11" w:name="_Toc27850485"/>
       <w:r>
         <w:t>2.2 Análise do problema - enumeração</w:t>
       </w:r>
-      <w:bookmarkEnd w:id="18"/>
+      <w:bookmarkEnd w:id="11"/>
     </w:p>
     <w:p>
       <w:r>
@@ -5418,7 +4997,11 @@
         <w:t xml:space="preserve"> </w:t>
       </w:r>
       <w:r>
-        <w:t>organizar um projecto durante um período de tempo limitado, e para pôr em prática técnicas ensinadas ao</w:t>
+        <w:t xml:space="preserve">organizar um projecto durante um período de </w:t>
+      </w:r>
+      <w:r>
+        <w:lastRenderedPageBreak/>
+        <w:t>tempo limitado, e para pôr em prática técnicas ensinadas ao</w:t>
       </w:r>
       <w:r>
         <w:t xml:space="preserve"> </w:t>
@@ -5545,9 +5128,8 @@
       <w:pPr>
         <w:pStyle w:val="Ttulo2"/>
       </w:pPr>
-      <w:bookmarkStart w:id="19" w:name="_Toc27850486"/>
-      <w:r>
-        <w:lastRenderedPageBreak/>
+      <w:bookmarkStart w:id="12" w:name="_Toc27850486"/>
+      <w:r>
         <w:t xml:space="preserve">2.3 </w:t>
       </w:r>
       <w:r>
@@ -5556,7 +5138,7 @@
       <w:r>
         <w:t>problema - tabela</w:t>
       </w:r>
-      <w:bookmarkEnd w:id="19"/>
+      <w:bookmarkEnd w:id="12"/>
     </w:p>
     <w:p>
       <w:r>
@@ -5597,7 +5179,7 @@
           <w:sz w:val="20"/>
         </w:rPr>
       </w:pPr>
-      <w:bookmarkStart w:id="20" w:name="_Toc416101908"/>
+      <w:bookmarkStart w:id="13" w:name="_Toc416101908"/>
       <w:r>
         <w:rPr>
           <w:b w:val="0"/>
@@ -5679,7 +5261,7 @@
         </w:rPr>
         <w:t>e Seminário,</w:t>
       </w:r>
-      <w:bookmarkEnd w:id="20"/>
+      <w:bookmarkEnd w:id="13"/>
       <w:r>
         <w:rPr>
           <w:b w:val="0"/>
@@ -6048,14 +5630,14 @@
       <w:pPr>
         <w:pStyle w:val="Ttulo2"/>
       </w:pPr>
-      <w:bookmarkStart w:id="21" w:name="_Toc27850487"/>
+      <w:bookmarkStart w:id="14" w:name="_Toc27850487"/>
       <w:r>
         <w:t xml:space="preserve">2.4 </w:t>
       </w:r>
       <w:r>
         <w:t>Expressões matemáticas</w:t>
       </w:r>
-      <w:bookmarkEnd w:id="21"/>
+      <w:bookmarkEnd w:id="14"/>
     </w:p>
     <w:p>
       <w:r>
@@ -6292,6 +5874,7 @@
     </w:tbl>
     <w:p>
       <w:r>
+        <w:lastRenderedPageBreak/>
         <w:t>as quais são elementos do texto e podem ser referidas pela sua etiqueta (</w:t>
       </w:r>
       <w:r>
@@ -6755,7 +6338,7 @@
       <w:pPr>
         <w:pStyle w:val="Ttulo2"/>
       </w:pPr>
-      <w:bookmarkStart w:id="22" w:name="_Toc27850488"/>
+      <w:bookmarkStart w:id="15" w:name="_Toc27850488"/>
       <w:r>
         <w:t xml:space="preserve">2.5 Figuras </w:t>
       </w:r>
@@ -6768,7 +6351,7 @@
       <w:r>
         <w:t>rande dimensão</w:t>
       </w:r>
-      <w:bookmarkEnd w:id="22"/>
+      <w:bookmarkEnd w:id="15"/>
     </w:p>
     <w:p>
       <w:r>
@@ -6815,7 +6398,6 @@
           <w:color w:val="auto"/>
           <w:lang w:eastAsia="pt-PT"/>
         </w:rPr>
-        <w:lastRenderedPageBreak/>
         <w:drawing>
           <wp:inline distT="0" distB="0" distL="0" distR="0">
             <wp:extent cx="3448308" cy="2122037"/>
@@ -6869,7 +6451,7 @@
           <w:color w:val="auto"/>
         </w:rPr>
       </w:pPr>
-      <w:bookmarkStart w:id="23" w:name="_Toc416101906"/>
+      <w:bookmarkStart w:id="16" w:name="_Toc416101906"/>
       <w:r>
         <w:rPr>
           <w:b w:val="0"/>
@@ -6941,7 +6523,7 @@
         </w:rPr>
         <w:t>.</w:t>
       </w:r>
-      <w:bookmarkEnd w:id="23"/>
+      <w:bookmarkEnd w:id="16"/>
     </w:p>
     <w:p>
       <w:pPr>
@@ -6985,7 +6567,7 @@
           <w:numId w:val="1"/>
         </w:numPr>
       </w:pPr>
-      <w:bookmarkStart w:id="24" w:name="_Toc27850489"/>
+      <w:bookmarkStart w:id="17" w:name="_Toc27850489"/>
       <w:r>
         <w:lastRenderedPageBreak/>
         <w:t>Solução Propost</w:t>
@@ -6993,7 +6575,7 @@
       <w:r>
         <w:t>a - Grandes Ideias</w:t>
       </w:r>
-      <w:bookmarkEnd w:id="24"/>
+      <w:bookmarkEnd w:id="17"/>
     </w:p>
     <w:p/>
     <w:p>
@@ -7022,7 +6604,7 @@
       <w:pPr>
         <w:pStyle w:val="Ttulo2"/>
       </w:pPr>
-      <w:bookmarkStart w:id="25" w:name="_Toc27850490"/>
+      <w:bookmarkStart w:id="18" w:name="_Toc27850490"/>
       <w:r>
         <w:t xml:space="preserve">3.1 </w:t>
       </w:r>
@@ -7032,7 +6614,7 @@
       <w:r>
         <w:t>ão deste capítulo</w:t>
       </w:r>
-      <w:bookmarkEnd w:id="25"/>
+      <w:bookmarkEnd w:id="18"/>
     </w:p>
     <w:p>
       <w:r>
@@ -7302,7 +6884,7 @@
       <w:pPr>
         <w:pStyle w:val="Ttulo2"/>
       </w:pPr>
-      <w:bookmarkStart w:id="26" w:name="_Toc27850491"/>
+      <w:bookmarkStart w:id="19" w:name="_Toc27850491"/>
       <w:r>
         <w:t xml:space="preserve">3.2 </w:t>
       </w:r>
@@ -7312,7 +6894,7 @@
       <w:r>
         <w:t>ão deste capítulo</w:t>
       </w:r>
-      <w:bookmarkEnd w:id="26"/>
+      <w:bookmarkEnd w:id="19"/>
     </w:p>
     <w:p>
       <w:r>
@@ -7328,7 +6910,7 @@
       <w:pPr>
         <w:pStyle w:val="Ttulo3"/>
       </w:pPr>
-      <w:bookmarkStart w:id="27" w:name="_Toc27850492"/>
+      <w:bookmarkStart w:id="20" w:name="_Toc27850492"/>
       <w:r>
         <w:t xml:space="preserve">3.2.1 </w:t>
       </w:r>
@@ -7338,7 +6920,7 @@
       <w:r>
         <w:t>ção desta secção</w:t>
       </w:r>
-      <w:bookmarkEnd w:id="27"/>
+      <w:bookmarkEnd w:id="20"/>
     </w:p>
     <w:p>
       <w:r>
@@ -7366,7 +6948,7 @@
       <w:pPr>
         <w:pStyle w:val="Ttulo3"/>
       </w:pPr>
-      <w:bookmarkStart w:id="28" w:name="_Toc27850493"/>
+      <w:bookmarkStart w:id="21" w:name="_Toc27850493"/>
       <w:r>
         <w:t xml:space="preserve">3.2.2 </w:t>
       </w:r>
@@ -7376,7 +6958,7 @@
       <w:r>
         <w:t>ção desta secção</w:t>
       </w:r>
-      <w:bookmarkEnd w:id="28"/>
+      <w:bookmarkEnd w:id="21"/>
     </w:p>
     <w:p>
       <w:r>
@@ -7392,7 +6974,7 @@
       <w:pPr>
         <w:pStyle w:val="Ttulo2"/>
       </w:pPr>
-      <w:bookmarkStart w:id="29" w:name="_Toc27850494"/>
+      <w:bookmarkStart w:id="22" w:name="_Toc27850494"/>
       <w:r>
         <w:t xml:space="preserve">3.3 </w:t>
       </w:r>
@@ -7402,7 +6984,7 @@
       <w:r>
         <w:t>alhada da solução</w:t>
       </w:r>
-      <w:bookmarkEnd w:id="29"/>
+      <w:bookmarkEnd w:id="22"/>
     </w:p>
     <w:p>
       <w:r>
@@ -7713,7 +7295,7 @@
           <w:numId w:val="1"/>
         </w:numPr>
       </w:pPr>
-      <w:bookmarkStart w:id="30" w:name="_Toc27850495"/>
+      <w:bookmarkStart w:id="23" w:name="_Toc27850495"/>
       <w:r>
         <w:lastRenderedPageBreak/>
         <w:t>Aval</w:t>
@@ -7721,7 +7303,7 @@
       <w:r>
         <w:t>iação Experimental</w:t>
       </w:r>
-      <w:bookmarkEnd w:id="30"/>
+      <w:bookmarkEnd w:id="23"/>
     </w:p>
     <w:p/>
     <w:p>
@@ -7767,7 +7349,7 @@
       <w:pPr>
         <w:pStyle w:val="Ttulo2"/>
       </w:pPr>
-      <w:bookmarkStart w:id="31" w:name="_Toc27850496"/>
+      <w:bookmarkStart w:id="24" w:name="_Toc27850496"/>
       <w:r>
         <w:t xml:space="preserve">4.1 </w:t>
       </w:r>
@@ -7777,7 +7359,7 @@
       <w:r>
         <w:t>ão deste capítulo</w:t>
       </w:r>
-      <w:bookmarkEnd w:id="31"/>
+      <w:bookmarkEnd w:id="24"/>
     </w:p>
     <w:p>
       <w:r>
@@ -7812,7 +7394,7 @@
       <w:pPr>
         <w:pStyle w:val="Ttulo2"/>
       </w:pPr>
-      <w:bookmarkStart w:id="32" w:name="_Toc27850497"/>
+      <w:bookmarkStart w:id="25" w:name="_Toc27850497"/>
       <w:r>
         <w:t xml:space="preserve">4.2 </w:t>
       </w:r>
@@ -7822,7 +7404,7 @@
       <w:r>
         <w:t>ão deste capítulo</w:t>
       </w:r>
-      <w:bookmarkEnd w:id="32"/>
+      <w:bookmarkEnd w:id="25"/>
     </w:p>
     <w:p>
       <w:r>
@@ -7838,14 +7420,14 @@
       <w:pPr>
         <w:pStyle w:val="Ttulo3"/>
       </w:pPr>
-      <w:bookmarkStart w:id="33" w:name="_Toc27850498"/>
+      <w:bookmarkStart w:id="26" w:name="_Toc27850498"/>
       <w:r>
         <w:t xml:space="preserve">4.2.1 </w:t>
       </w:r>
       <w:r>
         <w:t>A primeira sub-secção desta secção</w:t>
       </w:r>
-      <w:bookmarkEnd w:id="33"/>
+      <w:bookmarkEnd w:id="26"/>
     </w:p>
     <w:p>
       <w:r>
@@ -7880,7 +7462,7 @@
       <w:pPr>
         <w:pStyle w:val="Ttulo3"/>
       </w:pPr>
-      <w:bookmarkStart w:id="34" w:name="_Toc27850499"/>
+      <w:bookmarkStart w:id="27" w:name="_Toc27850499"/>
       <w:r>
         <w:t xml:space="preserve">4.2.2 </w:t>
       </w:r>
@@ -7899,7 +7481,7 @@
       <w:r>
         <w:t>desta secção</w:t>
       </w:r>
-      <w:bookmarkEnd w:id="34"/>
+      <w:bookmarkEnd w:id="27"/>
     </w:p>
     <w:p>
       <w:r>
@@ -7920,7 +7502,7 @@
       <w:pPr>
         <w:pStyle w:val="Ttulo2"/>
       </w:pPr>
-      <w:bookmarkStart w:id="35" w:name="_Toc27850500"/>
+      <w:bookmarkStart w:id="28" w:name="_Toc27850500"/>
       <w:r>
         <w:t xml:space="preserve">4.3 </w:t>
       </w:r>
@@ -7930,7 +7512,7 @@
       <w:r>
         <w:t>ise de resultados</w:t>
       </w:r>
-      <w:bookmarkEnd w:id="35"/>
+      <w:bookmarkEnd w:id="28"/>
     </w:p>
     <w:p>
       <w:r>
@@ -8093,11 +7675,11 @@
           <w:numId w:val="1"/>
         </w:numPr>
       </w:pPr>
-      <w:bookmarkStart w:id="36" w:name="_Toc27850501"/>
+      <w:bookmarkStart w:id="29" w:name="_Toc27850501"/>
       <w:r>
         <w:t>Conclusões</w:t>
       </w:r>
-      <w:bookmarkEnd w:id="36"/>
+      <w:bookmarkEnd w:id="29"/>
     </w:p>
     <w:p>
       <w:r>
@@ -8142,7 +7724,7 @@
         <w:jc w:val="left"/>
       </w:pPr>
     </w:p>
-    <w:bookmarkStart w:id="37" w:name="_Toc27850502" w:displacedByCustomXml="next"/>
+    <w:bookmarkStart w:id="30" w:name="_Toc27850502" w:displacedByCustomXml="next"/>
     <w:sdt>
       <w:sdtPr>
         <w:rPr>
@@ -8166,7 +7748,7 @@
           <w:r>
             <w:t>Referências</w:t>
           </w:r>
-          <w:bookmarkEnd w:id="37"/>
+          <w:bookmarkEnd w:id="30"/>
         </w:p>
         <w:p>
           <w:pPr>
@@ -8667,7 +8249,7 @@
       <w:pPr>
         <w:pStyle w:val="Ttulo1"/>
       </w:pPr>
-      <w:bookmarkStart w:id="38" w:name="_Toc27850503"/>
+      <w:bookmarkStart w:id="31" w:name="_Toc27850503"/>
       <w:r>
         <w:lastRenderedPageBreak/>
         <w:t xml:space="preserve">A.1 </w:t>
@@ -8678,7 +8260,7 @@
       <w:r>
         <w:t>s da Aplicação</w:t>
       </w:r>
-      <w:bookmarkEnd w:id="38"/>
+      <w:bookmarkEnd w:id="31"/>
     </w:p>
     <w:p>
       <w:pPr>
@@ -8802,7 +8384,7 @@
           <w:color w:val="auto"/>
         </w:rPr>
       </w:pPr>
-      <w:bookmarkStart w:id="39" w:name="_Toc416101907"/>
+      <w:bookmarkStart w:id="32" w:name="_Toc416101907"/>
       <w:r>
         <w:rPr>
           <w:b w:val="0"/>
@@ -8860,7 +8442,7 @@
         </w:rPr>
         <w:t xml:space="preserve"> Diagrama de casos de utilização.</w:t>
       </w:r>
-      <w:bookmarkEnd w:id="39"/>
+      <w:bookmarkEnd w:id="32"/>
     </w:p>
     <w:p>
       <w:pPr>
@@ -8917,7 +8499,7 @@
       <w:pPr>
         <w:pStyle w:val="Ttulo1"/>
       </w:pPr>
-      <w:bookmarkStart w:id="40" w:name="_Toc27850504"/>
+      <w:bookmarkStart w:id="33" w:name="_Toc27850504"/>
       <w:r>
         <w:lastRenderedPageBreak/>
         <w:t xml:space="preserve">A.2 </w:t>
@@ -8925,7 +8507,7 @@
       <w:r>
         <w:t>Modelos de dados</w:t>
       </w:r>
-      <w:bookmarkEnd w:id="40"/>
+      <w:bookmarkEnd w:id="33"/>
     </w:p>
     <w:p>
       <w:pPr>
@@ -10103,9 +9685,9 @@
     </w:lvl>
   </w:abstractNum>
   <w:abstractNum w:abstractNumId="2" w15:restartNumberingAfterBreak="0">
-    <w:nsid w:val="1AD1697F"/>
+    <w:nsid w:val="18676D3B"/>
     <w:multiLevelType w:val="hybridMultilevel"/>
-    <w:tmpl w:val="06F2AEEE"/>
+    <w:tmpl w:val="72384E6E"/>
     <w:lvl w:ilvl="0" w:tplc="08160001">
       <w:start w:val="1"/>
       <w:numFmt w:val="bullet"/>
@@ -10216,6 +9798,119 @@
     </w:lvl>
   </w:abstractNum>
   <w:abstractNum w:abstractNumId="3" w15:restartNumberingAfterBreak="0">
+    <w:nsid w:val="1AD1697F"/>
+    <w:multiLevelType w:val="hybridMultilevel"/>
+    <w:tmpl w:val="06F2AEEE"/>
+    <w:lvl w:ilvl="0" w:tplc="08160001">
+      <w:start w:val="1"/>
+      <w:numFmt w:val="bullet"/>
+      <w:lvlText w:val=""/>
+      <w:lvlJc w:val="left"/>
+      <w:pPr>
+        <w:ind w:left="720" w:hanging="360"/>
+      </w:pPr>
+      <w:rPr>
+        <w:rFonts w:ascii="Symbol" w:hAnsi="Symbol" w:hint="default"/>
+      </w:rPr>
+    </w:lvl>
+    <w:lvl w:ilvl="1" w:tplc="08160003" w:tentative="1">
+      <w:start w:val="1"/>
+      <w:numFmt w:val="bullet"/>
+      <w:lvlText w:val="o"/>
+      <w:lvlJc w:val="left"/>
+      <w:pPr>
+        <w:ind w:left="1440" w:hanging="360"/>
+      </w:pPr>
+      <w:rPr>
+        <w:rFonts w:ascii="Courier New" w:hAnsi="Courier New" w:cs="Courier New" w:hint="default"/>
+      </w:rPr>
+    </w:lvl>
+    <w:lvl w:ilvl="2" w:tplc="08160005" w:tentative="1">
+      <w:start w:val="1"/>
+      <w:numFmt w:val="bullet"/>
+      <w:lvlText w:val=""/>
+      <w:lvlJc w:val="left"/>
+      <w:pPr>
+        <w:ind w:left="2160" w:hanging="360"/>
+      </w:pPr>
+      <w:rPr>
+        <w:rFonts w:ascii="Wingdings" w:hAnsi="Wingdings" w:hint="default"/>
+      </w:rPr>
+    </w:lvl>
+    <w:lvl w:ilvl="3" w:tplc="08160001" w:tentative="1">
+      <w:start w:val="1"/>
+      <w:numFmt w:val="bullet"/>
+      <w:lvlText w:val=""/>
+      <w:lvlJc w:val="left"/>
+      <w:pPr>
+        <w:ind w:left="2880" w:hanging="360"/>
+      </w:pPr>
+      <w:rPr>
+        <w:rFonts w:ascii="Symbol" w:hAnsi="Symbol" w:hint="default"/>
+      </w:rPr>
+    </w:lvl>
+    <w:lvl w:ilvl="4" w:tplc="08160003" w:tentative="1">
+      <w:start w:val="1"/>
+      <w:numFmt w:val="bullet"/>
+      <w:lvlText w:val="o"/>
+      <w:lvlJc w:val="left"/>
+      <w:pPr>
+        <w:ind w:left="3600" w:hanging="360"/>
+      </w:pPr>
+      <w:rPr>
+        <w:rFonts w:ascii="Courier New" w:hAnsi="Courier New" w:cs="Courier New" w:hint="default"/>
+      </w:rPr>
+    </w:lvl>
+    <w:lvl w:ilvl="5" w:tplc="08160005" w:tentative="1">
+      <w:start w:val="1"/>
+      <w:numFmt w:val="bullet"/>
+      <w:lvlText w:val=""/>
+      <w:lvlJc w:val="left"/>
+      <w:pPr>
+        <w:ind w:left="4320" w:hanging="360"/>
+      </w:pPr>
+      <w:rPr>
+        <w:rFonts w:ascii="Wingdings" w:hAnsi="Wingdings" w:hint="default"/>
+      </w:rPr>
+    </w:lvl>
+    <w:lvl w:ilvl="6" w:tplc="08160001" w:tentative="1">
+      <w:start w:val="1"/>
+      <w:numFmt w:val="bullet"/>
+      <w:lvlText w:val=""/>
+      <w:lvlJc w:val="left"/>
+      <w:pPr>
+        <w:ind w:left="5040" w:hanging="360"/>
+      </w:pPr>
+      <w:rPr>
+        <w:rFonts w:ascii="Symbol" w:hAnsi="Symbol" w:hint="default"/>
+      </w:rPr>
+    </w:lvl>
+    <w:lvl w:ilvl="7" w:tplc="08160003" w:tentative="1">
+      <w:start w:val="1"/>
+      <w:numFmt w:val="bullet"/>
+      <w:lvlText w:val="o"/>
+      <w:lvlJc w:val="left"/>
+      <w:pPr>
+        <w:ind w:left="5760" w:hanging="360"/>
+      </w:pPr>
+      <w:rPr>
+        <w:rFonts w:ascii="Courier New" w:hAnsi="Courier New" w:cs="Courier New" w:hint="default"/>
+      </w:rPr>
+    </w:lvl>
+    <w:lvl w:ilvl="8" w:tplc="08160005" w:tentative="1">
+      <w:start w:val="1"/>
+      <w:numFmt w:val="bullet"/>
+      <w:lvlText w:val=""/>
+      <w:lvlJc w:val="left"/>
+      <w:pPr>
+        <w:ind w:left="6480" w:hanging="360"/>
+      </w:pPr>
+      <w:rPr>
+        <w:rFonts w:ascii="Wingdings" w:hAnsi="Wingdings" w:hint="default"/>
+      </w:rPr>
+    </w:lvl>
+  </w:abstractNum>
+  <w:abstractNum w:abstractNumId="4" w15:restartNumberingAfterBreak="0">
     <w:nsid w:val="20836923"/>
     <w:multiLevelType w:val="hybridMultilevel"/>
     <w:tmpl w:val="CDA6E46E"/>
@@ -10304,7 +9999,7 @@
       </w:pPr>
     </w:lvl>
   </w:abstractNum>
-  <w:abstractNum w:abstractNumId="4" w15:restartNumberingAfterBreak="0">
+  <w:abstractNum w:abstractNumId="5" w15:restartNumberingAfterBreak="0">
     <w:nsid w:val="2CED28CC"/>
     <w:multiLevelType w:val="hybridMultilevel"/>
     <w:tmpl w:val="BE30D4FC"/>
@@ -10417,7 +10112,7 @@
       </w:rPr>
     </w:lvl>
   </w:abstractNum>
-  <w:abstractNum w:abstractNumId="5" w15:restartNumberingAfterBreak="0">
+  <w:abstractNum w:abstractNumId="6" w15:restartNumberingAfterBreak="0">
     <w:nsid w:val="2E315570"/>
     <w:multiLevelType w:val="hybridMultilevel"/>
     <w:tmpl w:val="D19ABBBE"/>
@@ -10530,7 +10225,7 @@
       </w:rPr>
     </w:lvl>
   </w:abstractNum>
-  <w:abstractNum w:abstractNumId="6" w15:restartNumberingAfterBreak="0">
+  <w:abstractNum w:abstractNumId="7" w15:restartNumberingAfterBreak="0">
     <w:nsid w:val="5DC062CA"/>
     <w:multiLevelType w:val="hybridMultilevel"/>
     <w:tmpl w:val="36BC23B8"/>
@@ -10643,7 +10338,7 @@
       </w:rPr>
     </w:lvl>
   </w:abstractNum>
-  <w:abstractNum w:abstractNumId="7" w15:restartNumberingAfterBreak="0">
+  <w:abstractNum w:abstractNumId="8" w15:restartNumberingAfterBreak="0">
     <w:nsid w:val="63FC7F63"/>
     <w:multiLevelType w:val="singleLevel"/>
     <w:tmpl w:val="8D72B51E"/>
@@ -10663,7 +10358,7 @@
       </w:rPr>
     </w:lvl>
   </w:abstractNum>
-  <w:abstractNum w:abstractNumId="8" w15:restartNumberingAfterBreak="0">
+  <w:abstractNum w:abstractNumId="9" w15:restartNumberingAfterBreak="0">
     <w:nsid w:val="7BE014D4"/>
     <w:multiLevelType w:val="hybridMultilevel"/>
     <w:tmpl w:val="CAFCB2A0"/>
@@ -10777,31 +10472,34 @@
     </w:lvl>
   </w:abstractNum>
   <w:num w:numId="1">
-    <w:abstractNumId w:val="3"/>
+    <w:abstractNumId w:val="4"/>
   </w:num>
   <w:num w:numId="2">
     <w:abstractNumId w:val="1"/>
   </w:num>
   <w:num w:numId="3">
-    <w:abstractNumId w:val="2"/>
+    <w:abstractNumId w:val="3"/>
   </w:num>
   <w:num w:numId="4">
+    <w:abstractNumId w:val="6"/>
+  </w:num>
+  <w:num w:numId="5">
+    <w:abstractNumId w:val="9"/>
+  </w:num>
+  <w:num w:numId="6">
+    <w:abstractNumId w:val="8"/>
+  </w:num>
+  <w:num w:numId="7">
     <w:abstractNumId w:val="5"/>
   </w:num>
-  <w:num w:numId="5">
-    <w:abstractNumId w:val="8"/>
-  </w:num>
-  <w:num w:numId="6">
+  <w:num w:numId="8">
     <w:abstractNumId w:val="7"/>
-  </w:num>
-  <w:num w:numId="7">
-    <w:abstractNumId w:val="4"/>
-  </w:num>
-  <w:num w:numId="8">
-    <w:abstractNumId w:val="6"/>
   </w:num>
   <w:num w:numId="9">
     <w:abstractNumId w:val="0"/>
+  </w:num>
+  <w:num w:numId="10">
+    <w:abstractNumId w:val="2"/>
   </w:num>
 </w:numbering>
 </file>
@@ -12201,7 +11899,7 @@
 </file>
 
 <file path=customXml/itemProps1.xml><?xml version="1.0" encoding="utf-8"?>
-<ds:datastoreItem xmlns:ds="http://schemas.openxmlformats.org/officeDocument/2006/customXml" ds:itemID="{C8EC5DD3-CB98-43DD-A0B0-0B78684F531D}">
+<ds:datastoreItem xmlns:ds="http://schemas.openxmlformats.org/officeDocument/2006/customXml" ds:itemID="{21083FC2-CA93-4B65-A997-7D256820709F}">
   <ds:schemaRefs>
     <ds:schemaRef ds:uri="http://schemas.openxmlformats.org/officeDocument/2006/bibliography"/>
   </ds:schemaRefs>

</xml_diff>